<commit_message>
Added chart and some analysis
</commit_message>
<xml_diff>
--- a/A Quantitative Analysis of Heap Building.docx
+++ b/A Quantitative Analysis of Heap Building.docx
@@ -1,6 +1,6 @@
 
 <file path=word/document.xml><?xml version="1.0" encoding="utf-8"?>
-<w:document xmlns:wpc="http://schemas.microsoft.com/office/word/2010/wordprocessingCanvas" xmlns:mo="http://schemas.microsoft.com/office/mac/office/2008/main" xmlns:mc="http://schemas.openxmlformats.org/markup-compatibility/2006" xmlns:mv="urn:schemas-microsoft-com:mac:vml" xmlns:o="urn:schemas-microsoft-com:office:office" xmlns:r="http://schemas.openxmlformats.org/officeDocument/2006/relationships" xmlns:m="http://schemas.openxmlformats.org/officeDocument/2006/math" xmlns:v="urn:schemas-microsoft-com:vml" xmlns:wp14="http://schemas.microsoft.com/office/word/2010/wordprocessingDrawing" xmlns:wp="http://schemas.openxmlformats.org/drawingml/2006/wordprocessingDrawing" xmlns:w10="urn:schemas-microsoft-com:office:word" xmlns:w="http://schemas.openxmlformats.org/wordprocessingml/2006/main" xmlns:w14="http://schemas.microsoft.com/office/word/2010/wordml" xmlns:wpg="http://schemas.microsoft.com/office/word/2010/wordprocessingGroup" xmlns:wpi="http://schemas.microsoft.com/office/word/2010/wordprocessingInk" xmlns:wne="http://schemas.microsoft.com/office/word/2006/wordml" xmlns:wps="http://schemas.microsoft.com/office/word/2010/wordprocessingShape" mc:Ignorable="w14 wp14">
+<w:document xmlns:wpc="http://schemas.microsoft.com/office/word/2010/wordprocessingCanvas" xmlns:mc="http://schemas.openxmlformats.org/markup-compatibility/2006" xmlns:o="urn:schemas-microsoft-com:office:office" xmlns:r="http://schemas.openxmlformats.org/officeDocument/2006/relationships" xmlns:m="http://schemas.openxmlformats.org/officeDocument/2006/math" xmlns:v="urn:schemas-microsoft-com:vml" xmlns:wp14="http://schemas.microsoft.com/office/word/2010/wordprocessingDrawing" xmlns:wp="http://schemas.openxmlformats.org/drawingml/2006/wordprocessingDrawing" xmlns:w10="urn:schemas-microsoft-com:office:word" xmlns:w="http://schemas.openxmlformats.org/wordprocessingml/2006/main" xmlns:w14="http://schemas.microsoft.com/office/word/2010/wordml" xmlns:wpg="http://schemas.microsoft.com/office/word/2010/wordprocessingGroup" xmlns:wpi="http://schemas.microsoft.com/office/word/2010/wordprocessingInk" xmlns:wne="http://schemas.microsoft.com/office/word/2006/wordml" xmlns:wps="http://schemas.microsoft.com/office/word/2010/wordprocessingShape" mc:Ignorable="w14 wp14">
   <w:body>
     <w:p>
       <w:pPr>
@@ -170,11 +170,19 @@
       <w:r>
         <w:t xml:space="preserve">Heapsort is typically a very fast algorithm with an average and worst case complexity of </w:t>
       </w:r>
+      <w:proofErr w:type="gramStart"/>
       <w:r>
         <w:rPr>
           <w:i/>
         </w:rPr>
-        <w:t>O(n lg n)</w:t>
+        <w:t>O(</w:t>
+      </w:r>
+      <w:proofErr w:type="gramEnd"/>
+      <w:r>
+        <w:rPr>
+          <w:i/>
+        </w:rPr>
+        <w:t>n lg n)</w:t>
       </w:r>
       <w:r>
         <w:t xml:space="preserve">. The classic implementation of heapsort uses a sift-down approach simply because sift-up is more expensive for heap building. This is because the number of comparisons and swaps that occur </w:t>
@@ -264,7 +272,15 @@
         <w:jc w:val="both"/>
       </w:pPr>
       <w:r>
-        <w:t xml:space="preserve">The metrics gathered from this evaluation include the number of comparisons for each iteration of the algorithm, as well as the time spent on building and sorting the heap. </w:t>
+        <w:t xml:space="preserve">The metrics gathered from this evaluation include the number of comparisons </w:t>
+      </w:r>
+      <w:proofErr w:type="gramStart"/>
+      <w:r>
+        <w:t>for each iteration</w:t>
+      </w:r>
+      <w:proofErr w:type="gramEnd"/>
+      <w:r>
+        <w:t xml:space="preserve"> of the algorithm, as well as the time spent on building and sorting the heap. </w:t>
       </w:r>
       <w:r>
         <w:t>This data is used to compare the sift-up and sift-down implementations of heap construction and heap sorting.</w:t>
@@ -333,12 +349,14 @@
       <w:r>
         <w:t xml:space="preserve">There is another technique for heap repair, which this paper does not analyze because it cannot be used to build a heap. This method is called </w:t>
       </w:r>
+      <w:proofErr w:type="spellStart"/>
       <w:r>
         <w:rPr>
           <w:i/>
         </w:rPr>
         <w:t>SloppyHeapSort</w:t>
       </w:r>
+      <w:proofErr w:type="spellEnd"/>
       <w:r>
         <w:t xml:space="preserve"> and it uses a </w:t>
       </w:r>
@@ -520,11 +538,19 @@
       <w:r>
         <w:t xml:space="preserve">items is </w:t>
       </w:r>
+      <w:proofErr w:type="gramStart"/>
       <w:r>
         <w:rPr>
           <w:i/>
         </w:rPr>
-        <w:t>H(n) = H(m) + 2</w:t>
+        <w:t>H(</w:t>
+      </w:r>
+      <w:proofErr w:type="gramEnd"/>
+      <w:r>
+        <w:rPr>
+          <w:i/>
+        </w:rPr>
+        <w:t>n) = H(m) + 2</w:t>
       </w:r>
       <w:r>
         <w:t xml:space="preserve">, where </w:t>
@@ -562,11 +588,19 @@
       <w:r>
         <w:t xml:space="preserve"> Therefore, if our recurrence is </w:t>
       </w:r>
+      <w:proofErr w:type="gramStart"/>
       <w:r>
         <w:rPr>
           <w:i/>
         </w:rPr>
-        <w:t>H(n) = H(2n/3) + 2</w:t>
+        <w:t>H(</w:t>
+      </w:r>
+      <w:proofErr w:type="gramEnd"/>
+      <w:r>
+        <w:rPr>
+          <w:i/>
+        </w:rPr>
+        <w:t>n) = H(2n/3) + 2</w:t>
       </w:r>
       <w:r>
         <w:t xml:space="preserve"> and </w:t>
@@ -611,14 +645,6 @@
     <w:p>
       <w:pPr>
         <w:pStyle w:val="ListParagraph"/>
-        <w:ind w:left="1440"/>
-        <w:jc w:val="both"/>
-      </w:pPr>
-    </w:p>
-    <w:p>
-      <w:pPr>
-        <w:pStyle w:val="ListParagraph"/>
-        <w:keepNext/>
         <w:ind w:left="1440"/>
         <w:jc w:val="both"/>
       </w:pPr>
@@ -629,13 +655,13 @@
         <mc:AlternateContent>
           <mc:Choice Requires="wpg">
             <w:drawing>
-              <wp:anchor distT="0" distB="0" distL="114300" distR="114300" simplePos="0" relativeHeight="251660288" behindDoc="0" locked="0" layoutInCell="1" allowOverlap="1" wp14:anchorId="45FA99E6" wp14:editId="39EEF7A1">
+              <wp:anchor distT="0" distB="0" distL="114300" distR="114300" simplePos="0" relativeHeight="251660288" behindDoc="0" locked="0" layoutInCell="1" allowOverlap="1" wp14:anchorId="45FA99E6" wp14:editId="51AA3774">
                 <wp:simplePos x="0" y="0"/>
                 <wp:positionH relativeFrom="column">
                   <wp:posOffset>762000</wp:posOffset>
                 </wp:positionH>
                 <wp:positionV relativeFrom="paragraph">
-                  <wp:posOffset>1905</wp:posOffset>
+                  <wp:posOffset>112395</wp:posOffset>
                 </wp:positionV>
                 <wp:extent cx="5476875" cy="1476375"/>
                 <wp:effectExtent l="0" t="0" r="9525" b="9525"/>
@@ -716,14 +742,30 @@
                               <w:r>
                                 <w:t xml:space="preserve">Figure </w:t>
                               </w:r>
-                              <w:fldSimple w:instr=" SEQ Figure \* ARABIC ">
-                                <w:r>
-                                  <w:rPr>
-                                    <w:noProof/>
-                                  </w:rPr>
-                                  <w:t>1</w:t>
-                                </w:r>
-                              </w:fldSimple>
+                              <w:r>
+                                <w:fldChar w:fldCharType="begin"/>
+                              </w:r>
+                              <w:r>
+                                <w:instrText xml:space="preserve"> SEQ Fi</w:instrText>
+                              </w:r>
+                              <w:r>
+                                <w:instrText xml:space="preserve">gure \* ARABIC </w:instrText>
+                              </w:r>
+                              <w:r>
+                                <w:fldChar w:fldCharType="separate"/>
+                              </w:r>
+                              <w:r>
+                                <w:rPr>
+                                  <w:noProof/>
+                                </w:rPr>
+                                <w:t>1</w:t>
+                              </w:r>
+                              <w:r>
+                                <w:rPr>
+                                  <w:noProof/>
+                                </w:rPr>
+                                <w:fldChar w:fldCharType="end"/>
+                              </w:r>
                             </w:p>
                           </w:txbxContent>
                         </wps:txbx>
@@ -742,7 +784,7 @@
           </mc:Choice>
           <mc:Fallback>
             <w:pict>
-              <v:group id="Group 5" o:spid="_x0000_s1026" style="position:absolute;left:0;text-align:left;margin-left:60pt;margin-top:.15pt;width:431.25pt;height:116.25pt;z-index:251660288" coordsize="5476875,1476375" o:gfxdata="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">
+              <v:group id="Group 5" o:spid="_x0000_s1026" style="position:absolute;left:0;text-align:left;margin-left:60pt;margin-top:8.85pt;width:431.25pt;height:116.25pt;z-index:251660288" coordsize="54768,14763" o:gfxdata="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">
                 <v:shapetype id="_x0000_t75" coordsize="21600,21600" o:spt="75" o:preferrelative="t" path="m@4@5l@4@11@9@11@9@5xe" filled="f" stroked="f">
                   <v:stroke joinstyle="miter"/>
                   <v:formulas>
@@ -762,15 +804,15 @@
                   <v:path o:extrusionok="f" gradientshapeok="t" o:connecttype="rect"/>
                   <o:lock v:ext="edit" aspectratio="t"/>
                 </v:shapetype>
-                <v:shape id="Picture 4" o:spid="_x0000_s1027" type="#_x0000_t75" style="position:absolute;width:5476875;height:1152525;visibility:visible;mso-wrap-style:square" o:gfxdata="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">
+                <v:shape id="Picture 4" o:spid="_x0000_s1027" type="#_x0000_t75" style="position:absolute;width:54768;height:11525;visibility:visible;mso-wrap-style:square" o:gfxdata="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">
                   <v:imagedata r:id="rId10" o:title=""/>
                   <v:path arrowok="t"/>
                 </v:shape>
-                <v:shapetype id="_x0000_t202" coordsize="21600,21600" o:spt="202" path="m0,0l0,21600,21600,21600,21600,0xe">
+                <v:shapetype id="_x0000_t202" coordsize="21600,21600" o:spt="202" path="m,l,21600r21600,l21600,xe">
                   <v:stroke joinstyle="miter"/>
                   <v:path gradientshapeok="t" o:connecttype="rect"/>
                 </v:shapetype>
-                <v:shape id="Text Box 1" o:spid="_x0000_s1028" type="#_x0000_t202" style="position:absolute;top:1209675;width:5476875;height:266700;visibility:visible;mso-wrap-style:square;v-text-anchor:top" o:gfxdata="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" stroked="f">
+                <v:shape id="Text Box 1" o:spid="_x0000_s1028" type="#_x0000_t202" style="position:absolute;top:12096;width:54768;height:2667;visibility:visible;mso-wrap-style:square;v-text-anchor:top" o:gfxdata="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" stroked="f">
                   <v:textbox style="mso-fit-shape-to-text:t" inset="0,0,0,0">
                     <w:txbxContent>
                       <w:p>
@@ -780,14 +822,30 @@
                         <w:r>
                           <w:t xml:space="preserve">Figure </w:t>
                         </w:r>
-                        <w:fldSimple w:instr=" SEQ Figure \* ARABIC ">
-                          <w:r>
-                            <w:rPr>
-                              <w:noProof/>
-                            </w:rPr>
-                            <w:t>1</w:t>
-                          </w:r>
-                        </w:fldSimple>
+                        <w:r>
+                          <w:fldChar w:fldCharType="begin"/>
+                        </w:r>
+                        <w:r>
+                          <w:instrText xml:space="preserve"> SEQ Fi</w:instrText>
+                        </w:r>
+                        <w:r>
+                          <w:instrText xml:space="preserve">gure \* ARABIC </w:instrText>
+                        </w:r>
+                        <w:r>
+                          <w:fldChar w:fldCharType="separate"/>
+                        </w:r>
+                        <w:r>
+                          <w:rPr>
+                            <w:noProof/>
+                          </w:rPr>
+                          <w:t>1</w:t>
+                        </w:r>
+                        <w:r>
+                          <w:rPr>
+                            <w:noProof/>
+                          </w:rPr>
+                          <w:fldChar w:fldCharType="end"/>
+                        </w:r>
                       </w:p>
                     </w:txbxContent>
                   </v:textbox>
@@ -802,6 +860,7 @@
     <w:p>
       <w:pPr>
         <w:pStyle w:val="ListParagraph"/>
+        <w:keepNext/>
         <w:ind w:left="1440"/>
         <w:jc w:val="both"/>
       </w:pPr>
@@ -811,6 +870,13 @@
         <w:pStyle w:val="ListParagraph"/>
         <w:ind w:left="1440"/>
         <w:jc w:val="both"/>
+      </w:pPr>
+    </w:p>
+    <w:p>
+      <w:pPr>
+        <w:pStyle w:val="ListParagraph"/>
+        <w:ind w:left="1440"/>
+        <w:jc w:val="both"/>
         <w:rPr>
           <w:b/>
         </w:rPr>
@@ -857,8 +923,11 @@
     </w:p>
     <w:p>
       <w:pPr>
-        <w:ind w:left="1080"/>
-        <w:jc w:val="both"/>
+        <w:ind w:left="1440"/>
+        <w:jc w:val="both"/>
+        <w:rPr>
+          <w:i/>
+        </w:rPr>
       </w:pPr>
       <w:r>
         <w:t xml:space="preserve">However, the number of comparisons required when using the sift-up function is far larger. </w:t>
@@ -875,7 +944,6 @@
       <w:r>
         <w:rPr>
           <w:rFonts w:ascii="Lucida Grande" w:hAnsi="Lucida Grande" w:cs="Lucida Grande"/>
-          <w:b/>
           <w:i/>
           <w:color w:val="000000"/>
         </w:rPr>
@@ -888,742 +956,188 @@
         <w:t>(n lg n).</w:t>
       </w:r>
     </w:p>
-    <w:tbl>
-      <w:tblPr>
-        <w:tblW w:w="0" w:type="auto"/>
-        <w:tblLayout w:type="fixed"/>
-        <w:tblLook w:val="04A0" w:firstRow="1" w:lastRow="0" w:firstColumn="1" w:lastColumn="0" w:noHBand="0" w:noVBand="1"/>
-      </w:tblPr>
-      <w:tblGrid>
-        <w:gridCol w:w="328"/>
-        <w:gridCol w:w="3658"/>
-        <w:gridCol w:w="3511"/>
-        <w:gridCol w:w="2079"/>
-      </w:tblGrid>
-      <w:tr>
-        <w:trPr>
-          <w:trHeight w:val="280"/>
-        </w:trPr>
-        <w:tc>
-          <w:tcPr>
-            <w:tcW w:w="9576" w:type="dxa"/>
-            <w:gridSpan w:val="4"/>
-            <w:tcBorders>
-              <w:top w:val="single" w:sz="4" w:space="0" w:color="auto"/>
-              <w:left w:val="single" w:sz="4" w:space="0" w:color="auto"/>
-              <w:bottom w:val="single" w:sz="4" w:space="0" w:color="auto"/>
-              <w:right w:val="single" w:sz="4" w:space="0" w:color="000000"/>
-            </w:tcBorders>
-            <w:shd w:val="clear" w:color="000000" w:fill="DCE6F1"/>
-            <w:noWrap/>
-            <w:vAlign w:val="bottom"/>
-            <w:hideMark/>
-          </w:tcPr>
-          <w:p>
-            <w:pPr>
-              <w:spacing w:after="0" w:line="240" w:lineRule="auto"/>
-              <w:jc w:val="center"/>
-              <w:rPr>
-                <w:rFonts w:ascii="Calibri" w:eastAsia="Times New Roman" w:hAnsi="Calibri" w:cs="Times New Roman"/>
-                <w:b/>
-                <w:bCs/>
-                <w:color w:val="000000"/>
-              </w:rPr>
-            </w:pPr>
-            <w:r>
-              <w:rPr>
-                <w:rFonts w:ascii="Calibri" w:eastAsia="Times New Roman" w:hAnsi="Calibri" w:cs="Times New Roman"/>
-                <w:b/>
-                <w:bCs/>
-                <w:color w:val="000000"/>
-              </w:rPr>
-              <w:t>SIFT UP</w:t>
-            </w:r>
-          </w:p>
-        </w:tc>
-      </w:tr>
-      <w:tr>
-        <w:trPr>
-          <w:trHeight w:val="280"/>
-        </w:trPr>
-        <w:tc>
-          <w:tcPr>
-            <w:tcW w:w="328" w:type="dxa"/>
-            <w:tcBorders>
-              <w:top w:val="single" w:sz="8" w:space="0" w:color="000000"/>
-              <w:left w:val="nil"/>
-              <w:bottom w:val="single" w:sz="8" w:space="0" w:color="000000"/>
-              <w:right w:val="nil"/>
-            </w:tcBorders>
-            <w:shd w:val="clear" w:color="4F81BD" w:fill="4F81BD"/>
-            <w:noWrap/>
-            <w:vAlign w:val="bottom"/>
-            <w:hideMark/>
-          </w:tcPr>
-          <w:p>
-            <w:pPr>
-              <w:spacing w:after="0" w:line="240" w:lineRule="auto"/>
-              <w:jc w:val="center"/>
-              <w:rPr>
-                <w:rFonts w:ascii="Calibri" w:eastAsia="Times New Roman" w:hAnsi="Calibri" w:cs="Times New Roman"/>
-                <w:b/>
-                <w:bCs/>
-                <w:color w:val="FFFFFF"/>
-              </w:rPr>
-            </w:pPr>
-            <w:r>
-              <w:rPr>
-                <w:rFonts w:ascii="Calibri" w:eastAsia="Times New Roman" w:hAnsi="Calibri" w:cs="Times New Roman"/>
-                <w:b/>
-                <w:bCs/>
-                <w:color w:val="FFFFFF"/>
-              </w:rPr>
-              <w:t>k</w:t>
-            </w:r>
-          </w:p>
-        </w:tc>
-        <w:tc>
-          <w:tcPr>
-            <w:tcW w:w="3658" w:type="dxa"/>
-            <w:tcBorders>
-              <w:top w:val="single" w:sz="8" w:space="0" w:color="000000"/>
-              <w:left w:val="nil"/>
-              <w:bottom w:val="single" w:sz="8" w:space="0" w:color="000000"/>
-              <w:right w:val="nil"/>
-            </w:tcBorders>
-            <w:shd w:val="clear" w:color="4F81BD" w:fill="4F81BD"/>
-            <w:noWrap/>
-            <w:vAlign w:val="bottom"/>
-            <w:hideMark/>
-          </w:tcPr>
-          <w:p>
-            <w:pPr>
-              <w:spacing w:after="0" w:line="240" w:lineRule="auto"/>
-              <w:jc w:val="center"/>
-              <w:rPr>
-                <w:rFonts w:ascii="Calibri" w:eastAsia="Times New Roman" w:hAnsi="Calibri" w:cs="Times New Roman"/>
-                <w:b/>
-                <w:bCs/>
-                <w:color w:val="FFFFFF"/>
-              </w:rPr>
-            </w:pPr>
-            <w:r>
-              <w:rPr>
-                <w:rFonts w:ascii="Calibri" w:eastAsia="Times New Roman" w:hAnsi="Calibri" w:cs="Times New Roman"/>
-                <w:b/>
-                <w:bCs/>
-                <w:color w:val="FFFFFF"/>
-              </w:rPr>
-              <w:t>Build Heap Comparisons</w:t>
-            </w:r>
-          </w:p>
-        </w:tc>
-        <w:tc>
-          <w:tcPr>
-            <w:tcW w:w="3511" w:type="dxa"/>
-            <w:tcBorders>
-              <w:top w:val="single" w:sz="8" w:space="0" w:color="000000"/>
-              <w:left w:val="nil"/>
-              <w:bottom w:val="single" w:sz="8" w:space="0" w:color="000000"/>
-              <w:right w:val="nil"/>
-            </w:tcBorders>
-            <w:shd w:val="clear" w:color="4F81BD" w:fill="4F81BD"/>
-            <w:noWrap/>
-            <w:vAlign w:val="bottom"/>
-            <w:hideMark/>
-          </w:tcPr>
-          <w:p>
-            <w:pPr>
-              <w:spacing w:after="0" w:line="240" w:lineRule="auto"/>
-              <w:jc w:val="center"/>
-              <w:rPr>
-                <w:rFonts w:ascii="Calibri" w:eastAsia="Times New Roman" w:hAnsi="Calibri" w:cs="Times New Roman"/>
-                <w:b/>
-                <w:bCs/>
-                <w:color w:val="FFFFFF"/>
-              </w:rPr>
-            </w:pPr>
-            <w:r>
-              <w:rPr>
-                <w:rFonts w:ascii="Calibri" w:eastAsia="Times New Roman" w:hAnsi="Calibri" w:cs="Times New Roman"/>
-                <w:b/>
-                <w:bCs/>
-                <w:color w:val="FFFFFF"/>
-              </w:rPr>
-              <w:t>Heap Sort Comparisons</w:t>
-            </w:r>
-          </w:p>
-        </w:tc>
-        <w:tc>
-          <w:tcPr>
-            <w:tcW w:w="2079" w:type="dxa"/>
-            <w:tcBorders>
-              <w:top w:val="single" w:sz="8" w:space="0" w:color="000000"/>
-              <w:left w:val="nil"/>
-              <w:bottom w:val="single" w:sz="8" w:space="0" w:color="000000"/>
-              <w:right w:val="nil"/>
-            </w:tcBorders>
-            <w:shd w:val="clear" w:color="4F81BD" w:fill="4F81BD"/>
-            <w:noWrap/>
-            <w:vAlign w:val="bottom"/>
-            <w:hideMark/>
-          </w:tcPr>
-          <w:p>
-            <w:pPr>
-              <w:spacing w:after="0" w:line="240" w:lineRule="auto"/>
-              <w:jc w:val="center"/>
-              <w:rPr>
-                <w:rFonts w:ascii="Calibri" w:eastAsia="Times New Roman" w:hAnsi="Calibri" w:cs="Times New Roman"/>
-                <w:b/>
-                <w:bCs/>
-                <w:color w:val="FFFFFF"/>
-              </w:rPr>
-            </w:pPr>
-            <w:r>
-              <w:rPr>
-                <w:rFonts w:ascii="Calibri" w:eastAsia="Times New Roman" w:hAnsi="Calibri" w:cs="Times New Roman"/>
-                <w:b/>
-                <w:bCs/>
-                <w:color w:val="FFFFFF"/>
-              </w:rPr>
-              <w:t>time spent (s)</w:t>
-            </w:r>
-          </w:p>
-        </w:tc>
-      </w:tr>
-      <w:tr>
-        <w:trPr>
-          <w:trHeight w:val="280"/>
-        </w:trPr>
-        <w:tc>
-          <w:tcPr>
-            <w:tcW w:w="328" w:type="dxa"/>
-            <w:tcBorders>
-              <w:top w:val="nil"/>
-              <w:left w:val="nil"/>
-              <w:bottom w:val="nil"/>
-              <w:right w:val="nil"/>
-            </w:tcBorders>
-            <w:shd w:val="clear" w:color="D9D9D9" w:fill="D9D9D9"/>
-            <w:noWrap/>
-            <w:vAlign w:val="bottom"/>
-            <w:hideMark/>
-          </w:tcPr>
-          <w:p>
-            <w:pPr>
-              <w:spacing w:after="0" w:line="240" w:lineRule="auto"/>
-              <w:jc w:val="center"/>
-              <w:rPr>
-                <w:rFonts w:ascii="Calibri" w:eastAsia="Times New Roman" w:hAnsi="Calibri" w:cs="Times New Roman"/>
-                <w:color w:val="000000"/>
-              </w:rPr>
-            </w:pPr>
-            <w:r>
-              <w:rPr>
-                <w:rFonts w:ascii="Calibri" w:eastAsia="Times New Roman" w:hAnsi="Calibri" w:cs="Times New Roman"/>
-                <w:color w:val="000000"/>
-              </w:rPr>
-              <w:t>2</w:t>
-            </w:r>
-          </w:p>
-        </w:tc>
-        <w:tc>
-          <w:tcPr>
-            <w:tcW w:w="3658" w:type="dxa"/>
-            <w:tcBorders>
-              <w:top w:val="nil"/>
-              <w:left w:val="nil"/>
-              <w:bottom w:val="nil"/>
-              <w:right w:val="nil"/>
-            </w:tcBorders>
-            <w:shd w:val="clear" w:color="D9D9D9" w:fill="D9D9D9"/>
-            <w:noWrap/>
-            <w:vAlign w:val="center"/>
-            <w:hideMark/>
-          </w:tcPr>
-          <w:p>
-            <w:pPr>
-              <w:spacing w:after="0" w:line="240" w:lineRule="auto"/>
-              <w:jc w:val="center"/>
-              <w:rPr>
-                <w:rFonts w:ascii="Calibri" w:eastAsia="Times New Roman" w:hAnsi="Calibri" w:cs="Times New Roman"/>
-                <w:color w:val="000000"/>
-              </w:rPr>
-            </w:pPr>
-            <w:r>
-              <w:rPr>
-                <w:rFonts w:ascii="Calibri" w:eastAsia="Times New Roman" w:hAnsi="Calibri" w:cs="Times New Roman"/>
-                <w:color w:val="000000"/>
-              </w:rPr>
-              <w:t>194</w:t>
-            </w:r>
-          </w:p>
-        </w:tc>
-        <w:tc>
-          <w:tcPr>
-            <w:tcW w:w="3511" w:type="dxa"/>
-            <w:tcBorders>
-              <w:top w:val="nil"/>
-              <w:left w:val="nil"/>
-              <w:bottom w:val="nil"/>
-              <w:right w:val="nil"/>
-            </w:tcBorders>
-            <w:shd w:val="clear" w:color="D9D9D9" w:fill="D9D9D9"/>
-            <w:noWrap/>
-            <w:vAlign w:val="center"/>
-            <w:hideMark/>
-          </w:tcPr>
-          <w:p>
-            <w:pPr>
-              <w:spacing w:after="0" w:line="240" w:lineRule="auto"/>
-              <w:jc w:val="center"/>
-              <w:rPr>
-                <w:rFonts w:ascii="Calibri" w:eastAsia="Times New Roman" w:hAnsi="Calibri" w:cs="Times New Roman"/>
-                <w:color w:val="000000"/>
-              </w:rPr>
-            </w:pPr>
-            <w:r>
-              <w:rPr>
-                <w:rFonts w:ascii="Calibri" w:eastAsia="Times New Roman" w:hAnsi="Calibri" w:cs="Times New Roman"/>
-                <w:color w:val="000000"/>
-              </w:rPr>
-              <w:t>6,833</w:t>
-            </w:r>
-          </w:p>
-        </w:tc>
-        <w:tc>
-          <w:tcPr>
-            <w:tcW w:w="2079" w:type="dxa"/>
-            <w:tcBorders>
-              <w:top w:val="nil"/>
-              <w:left w:val="nil"/>
-              <w:bottom w:val="nil"/>
-              <w:right w:val="nil"/>
-            </w:tcBorders>
-            <w:shd w:val="clear" w:color="D9D9D9" w:fill="D9D9D9"/>
-            <w:noWrap/>
-            <w:vAlign w:val="bottom"/>
-            <w:hideMark/>
-          </w:tcPr>
-          <w:p>
-            <w:pPr>
-              <w:spacing w:after="0" w:line="240" w:lineRule="auto"/>
-              <w:jc w:val="center"/>
-              <w:rPr>
-                <w:rFonts w:ascii="Calibri" w:eastAsia="Times New Roman" w:hAnsi="Calibri" w:cs="Times New Roman"/>
-                <w:color w:val="000000"/>
-              </w:rPr>
-            </w:pPr>
-            <w:r>
-              <w:rPr>
-                <w:rFonts w:ascii="Calibri" w:eastAsia="Times New Roman" w:hAnsi="Calibri" w:cs="Times New Roman"/>
-                <w:color w:val="000000"/>
-              </w:rPr>
-              <w:t>0.000098</w:t>
-            </w:r>
-          </w:p>
-        </w:tc>
-      </w:tr>
-      <w:tr>
-        <w:trPr>
-          <w:trHeight w:val="280"/>
-        </w:trPr>
-        <w:tc>
-          <w:tcPr>
-            <w:tcW w:w="328" w:type="dxa"/>
-            <w:tcBorders>
-              <w:top w:val="nil"/>
-              <w:left w:val="nil"/>
-              <w:bottom w:val="nil"/>
-              <w:right w:val="nil"/>
-            </w:tcBorders>
-            <w:shd w:val="clear" w:color="auto" w:fill="auto"/>
-            <w:noWrap/>
-            <w:vAlign w:val="bottom"/>
-            <w:hideMark/>
-          </w:tcPr>
-          <w:p>
-            <w:pPr>
-              <w:spacing w:after="0" w:line="240" w:lineRule="auto"/>
-              <w:jc w:val="center"/>
-              <w:rPr>
-                <w:rFonts w:ascii="Calibri" w:eastAsia="Times New Roman" w:hAnsi="Calibri" w:cs="Times New Roman"/>
-                <w:color w:val="000000"/>
-              </w:rPr>
-            </w:pPr>
-            <w:r>
-              <w:rPr>
-                <w:rFonts w:ascii="Calibri" w:eastAsia="Times New Roman" w:hAnsi="Calibri" w:cs="Times New Roman"/>
-                <w:color w:val="000000"/>
-              </w:rPr>
-              <w:t>3</w:t>
-            </w:r>
-          </w:p>
-        </w:tc>
-        <w:tc>
-          <w:tcPr>
-            <w:tcW w:w="3658" w:type="dxa"/>
-            <w:tcBorders>
-              <w:top w:val="nil"/>
-              <w:left w:val="nil"/>
-              <w:bottom w:val="nil"/>
-              <w:right w:val="nil"/>
-            </w:tcBorders>
-            <w:shd w:val="clear" w:color="auto" w:fill="auto"/>
-            <w:noWrap/>
-            <w:vAlign w:val="center"/>
-            <w:hideMark/>
-          </w:tcPr>
-          <w:p>
-            <w:pPr>
-              <w:spacing w:after="0" w:line="240" w:lineRule="auto"/>
-              <w:jc w:val="center"/>
-              <w:rPr>
-                <w:rFonts w:ascii="Calibri" w:eastAsia="Times New Roman" w:hAnsi="Calibri" w:cs="Times New Roman"/>
-                <w:color w:val="000000"/>
-              </w:rPr>
-            </w:pPr>
-            <w:r>
-              <w:rPr>
-                <w:rFonts w:ascii="Calibri" w:eastAsia="Times New Roman" w:hAnsi="Calibri" w:cs="Times New Roman"/>
-                <w:color w:val="000000"/>
-              </w:rPr>
-              <w:t>2,245</w:t>
-            </w:r>
-          </w:p>
-        </w:tc>
-        <w:tc>
-          <w:tcPr>
-            <w:tcW w:w="3511" w:type="dxa"/>
-            <w:tcBorders>
-              <w:top w:val="nil"/>
-              <w:left w:val="nil"/>
-              <w:bottom w:val="nil"/>
-              <w:right w:val="nil"/>
-            </w:tcBorders>
-            <w:shd w:val="clear" w:color="auto" w:fill="auto"/>
-            <w:noWrap/>
-            <w:vAlign w:val="center"/>
-            <w:hideMark/>
-          </w:tcPr>
-          <w:p>
-            <w:pPr>
-              <w:spacing w:after="0" w:line="240" w:lineRule="auto"/>
-              <w:jc w:val="center"/>
-              <w:rPr>
-                <w:rFonts w:ascii="Calibri" w:eastAsia="Times New Roman" w:hAnsi="Calibri" w:cs="Times New Roman"/>
-                <w:color w:val="000000"/>
-              </w:rPr>
-            </w:pPr>
-            <w:r>
-              <w:rPr>
-                <w:rFonts w:ascii="Calibri" w:eastAsia="Times New Roman" w:hAnsi="Calibri" w:cs="Times New Roman"/>
-                <w:color w:val="000000"/>
-              </w:rPr>
-              <w:t>694,822</w:t>
-            </w:r>
-          </w:p>
-        </w:tc>
-        <w:tc>
-          <w:tcPr>
-            <w:tcW w:w="2079" w:type="dxa"/>
-            <w:tcBorders>
-              <w:top w:val="nil"/>
-              <w:left w:val="nil"/>
-              <w:bottom w:val="nil"/>
-              <w:right w:val="nil"/>
-            </w:tcBorders>
-            <w:shd w:val="clear" w:color="auto" w:fill="auto"/>
-            <w:noWrap/>
-            <w:vAlign w:val="bottom"/>
-            <w:hideMark/>
-          </w:tcPr>
-          <w:p>
-            <w:pPr>
-              <w:spacing w:after="0" w:line="240" w:lineRule="auto"/>
-              <w:jc w:val="center"/>
-              <w:rPr>
-                <w:rFonts w:ascii="Calibri" w:eastAsia="Times New Roman" w:hAnsi="Calibri" w:cs="Times New Roman"/>
-                <w:color w:val="000000"/>
-              </w:rPr>
-            </w:pPr>
-            <w:r>
-              <w:rPr>
-                <w:rFonts w:ascii="Calibri" w:eastAsia="Times New Roman" w:hAnsi="Calibri" w:cs="Times New Roman"/>
-                <w:color w:val="000000"/>
-              </w:rPr>
-              <w:t>0.007897</w:t>
-            </w:r>
-          </w:p>
-        </w:tc>
-      </w:tr>
-      <w:tr>
-        <w:trPr>
-          <w:trHeight w:val="280"/>
-        </w:trPr>
-        <w:tc>
-          <w:tcPr>
-            <w:tcW w:w="328" w:type="dxa"/>
-            <w:tcBorders>
-              <w:top w:val="nil"/>
-              <w:left w:val="nil"/>
-              <w:bottom w:val="nil"/>
-              <w:right w:val="nil"/>
-            </w:tcBorders>
-            <w:shd w:val="clear" w:color="D9D9D9" w:fill="D9D9D9"/>
-            <w:noWrap/>
-            <w:vAlign w:val="bottom"/>
-            <w:hideMark/>
-          </w:tcPr>
-          <w:p>
-            <w:pPr>
-              <w:spacing w:after="0" w:line="240" w:lineRule="auto"/>
-              <w:jc w:val="center"/>
-              <w:rPr>
-                <w:rFonts w:ascii="Calibri" w:eastAsia="Times New Roman" w:hAnsi="Calibri" w:cs="Times New Roman"/>
-                <w:color w:val="000000"/>
-              </w:rPr>
-            </w:pPr>
-            <w:r>
-              <w:rPr>
-                <w:rFonts w:ascii="Calibri" w:eastAsia="Times New Roman" w:hAnsi="Calibri" w:cs="Times New Roman"/>
-                <w:color w:val="000000"/>
-              </w:rPr>
-              <w:t>4</w:t>
-            </w:r>
-          </w:p>
-        </w:tc>
-        <w:tc>
-          <w:tcPr>
-            <w:tcW w:w="3658" w:type="dxa"/>
-            <w:tcBorders>
-              <w:top w:val="nil"/>
-              <w:left w:val="nil"/>
-              <w:bottom w:val="nil"/>
-              <w:right w:val="nil"/>
-            </w:tcBorders>
-            <w:shd w:val="clear" w:color="D9D9D9" w:fill="D9D9D9"/>
-            <w:noWrap/>
-            <w:vAlign w:val="center"/>
-            <w:hideMark/>
-          </w:tcPr>
-          <w:p>
-            <w:pPr>
-              <w:spacing w:after="0" w:line="240" w:lineRule="auto"/>
-              <w:jc w:val="center"/>
-              <w:rPr>
-                <w:rFonts w:ascii="Calibri" w:eastAsia="Times New Roman" w:hAnsi="Calibri" w:cs="Times New Roman"/>
-                <w:color w:val="000000"/>
-              </w:rPr>
-            </w:pPr>
-            <w:r>
-              <w:rPr>
-                <w:rFonts w:ascii="Calibri" w:eastAsia="Times New Roman" w:hAnsi="Calibri" w:cs="Times New Roman"/>
-                <w:color w:val="000000"/>
-              </w:rPr>
-              <w:t>22,872</w:t>
-            </w:r>
-          </w:p>
-        </w:tc>
-        <w:tc>
-          <w:tcPr>
-            <w:tcW w:w="3511" w:type="dxa"/>
-            <w:tcBorders>
-              <w:top w:val="nil"/>
-              <w:left w:val="nil"/>
-              <w:bottom w:val="nil"/>
-              <w:right w:val="nil"/>
-            </w:tcBorders>
-            <w:shd w:val="clear" w:color="D9D9D9" w:fill="D9D9D9"/>
-            <w:noWrap/>
-            <w:vAlign w:val="center"/>
-            <w:hideMark/>
-          </w:tcPr>
-          <w:p>
-            <w:pPr>
-              <w:spacing w:after="0" w:line="240" w:lineRule="auto"/>
-              <w:jc w:val="center"/>
-              <w:rPr>
-                <w:rFonts w:ascii="Calibri" w:eastAsia="Times New Roman" w:hAnsi="Calibri" w:cs="Times New Roman"/>
-                <w:color w:val="000000"/>
-              </w:rPr>
-            </w:pPr>
-            <w:r>
-              <w:rPr>
-                <w:rFonts w:ascii="Calibri" w:eastAsia="Times New Roman" w:hAnsi="Calibri" w:cs="Times New Roman"/>
-                <w:color w:val="000000"/>
-              </w:rPr>
-              <w:t>69,148,140</w:t>
-            </w:r>
-          </w:p>
-        </w:tc>
-        <w:tc>
-          <w:tcPr>
-            <w:tcW w:w="2079" w:type="dxa"/>
-            <w:tcBorders>
-              <w:top w:val="nil"/>
-              <w:left w:val="nil"/>
-              <w:bottom w:val="nil"/>
-              <w:right w:val="nil"/>
-            </w:tcBorders>
-            <w:shd w:val="clear" w:color="D9D9D9" w:fill="D9D9D9"/>
-            <w:noWrap/>
-            <w:vAlign w:val="bottom"/>
-            <w:hideMark/>
-          </w:tcPr>
-          <w:p>
-            <w:pPr>
-              <w:spacing w:after="0" w:line="240" w:lineRule="auto"/>
-              <w:jc w:val="center"/>
-              <w:rPr>
-                <w:rFonts w:ascii="Calibri" w:eastAsia="Times New Roman" w:hAnsi="Calibri" w:cs="Times New Roman"/>
-                <w:color w:val="000000"/>
-              </w:rPr>
-            </w:pPr>
-            <w:r>
-              <w:rPr>
-                <w:rFonts w:ascii="Calibri" w:eastAsia="Times New Roman" w:hAnsi="Calibri" w:cs="Times New Roman"/>
-                <w:color w:val="000000"/>
-              </w:rPr>
-              <w:t>0.769144</w:t>
-            </w:r>
-          </w:p>
-        </w:tc>
-      </w:tr>
-      <w:tr>
-        <w:trPr>
-          <w:trHeight w:val="280"/>
-        </w:trPr>
-        <w:tc>
-          <w:tcPr>
-            <w:tcW w:w="328" w:type="dxa"/>
-            <w:tcBorders>
-              <w:top w:val="nil"/>
-              <w:left w:val="nil"/>
-              <w:bottom w:val="single" w:sz="8" w:space="0" w:color="000000"/>
-              <w:right w:val="nil"/>
-            </w:tcBorders>
-            <w:shd w:val="clear" w:color="auto" w:fill="auto"/>
-            <w:noWrap/>
-            <w:vAlign w:val="bottom"/>
-            <w:hideMark/>
-          </w:tcPr>
-          <w:p>
-            <w:pPr>
-              <w:spacing w:after="0" w:line="240" w:lineRule="auto"/>
-              <w:jc w:val="center"/>
-              <w:rPr>
-                <w:rFonts w:ascii="Calibri" w:eastAsia="Times New Roman" w:hAnsi="Calibri" w:cs="Times New Roman"/>
-                <w:color w:val="000000"/>
-              </w:rPr>
-            </w:pPr>
-            <w:r>
-              <w:rPr>
-                <w:rFonts w:ascii="Calibri" w:eastAsia="Times New Roman" w:hAnsi="Calibri" w:cs="Times New Roman"/>
-                <w:color w:val="000000"/>
-              </w:rPr>
-              <w:t>5</w:t>
-            </w:r>
-          </w:p>
-        </w:tc>
-        <w:tc>
-          <w:tcPr>
-            <w:tcW w:w="3658" w:type="dxa"/>
-            <w:tcBorders>
-              <w:top w:val="nil"/>
-              <w:left w:val="nil"/>
-              <w:bottom w:val="single" w:sz="8" w:space="0" w:color="000000"/>
-              <w:right w:val="nil"/>
-            </w:tcBorders>
-            <w:shd w:val="clear" w:color="auto" w:fill="auto"/>
-            <w:noWrap/>
-            <w:vAlign w:val="center"/>
-            <w:hideMark/>
-          </w:tcPr>
-          <w:p>
-            <w:pPr>
-              <w:spacing w:after="0" w:line="240" w:lineRule="auto"/>
-              <w:jc w:val="center"/>
-              <w:rPr>
-                <w:rFonts w:ascii="Calibri" w:eastAsia="Times New Roman" w:hAnsi="Calibri" w:cs="Times New Roman"/>
-                <w:color w:val="000000"/>
-              </w:rPr>
-            </w:pPr>
-            <w:r>
-              <w:rPr>
-                <w:rFonts w:ascii="Calibri" w:eastAsia="Times New Roman" w:hAnsi="Calibri" w:cs="Times New Roman"/>
-                <w:color w:val="000000"/>
-              </w:rPr>
-              <w:t>227,311</w:t>
-            </w:r>
-          </w:p>
-        </w:tc>
-        <w:tc>
-          <w:tcPr>
-            <w:tcW w:w="3511" w:type="dxa"/>
-            <w:tcBorders>
-              <w:top w:val="nil"/>
-              <w:left w:val="nil"/>
-              <w:bottom w:val="single" w:sz="8" w:space="0" w:color="000000"/>
-              <w:right w:val="nil"/>
-            </w:tcBorders>
-            <w:shd w:val="clear" w:color="auto" w:fill="auto"/>
-            <w:noWrap/>
-            <w:vAlign w:val="center"/>
-            <w:hideMark/>
-          </w:tcPr>
-          <w:p>
-            <w:pPr>
-              <w:spacing w:after="0" w:line="240" w:lineRule="auto"/>
-              <w:jc w:val="center"/>
-              <w:rPr>
-                <w:rFonts w:ascii="Calibri" w:eastAsia="Times New Roman" w:hAnsi="Calibri" w:cs="Times New Roman"/>
-                <w:color w:val="000000"/>
-              </w:rPr>
-            </w:pPr>
-            <w:r>
-              <w:rPr>
-                <w:rFonts w:ascii="Calibri" w:eastAsia="Times New Roman" w:hAnsi="Calibri" w:cs="Times New Roman"/>
-                <w:color w:val="000000"/>
-              </w:rPr>
-              <w:t>2,646,524,763</w:t>
-            </w:r>
-          </w:p>
-        </w:tc>
-        <w:tc>
-          <w:tcPr>
-            <w:tcW w:w="2079" w:type="dxa"/>
-            <w:tcBorders>
-              <w:top w:val="nil"/>
-              <w:left w:val="nil"/>
-              <w:bottom w:val="single" w:sz="8" w:space="0" w:color="000000"/>
-              <w:right w:val="nil"/>
-            </w:tcBorders>
-            <w:shd w:val="clear" w:color="auto" w:fill="auto"/>
-            <w:noWrap/>
-            <w:vAlign w:val="bottom"/>
-            <w:hideMark/>
-          </w:tcPr>
-          <w:p>
-            <w:pPr>
-              <w:spacing w:after="0" w:line="240" w:lineRule="auto"/>
-              <w:jc w:val="center"/>
-              <w:rPr>
-                <w:rFonts w:ascii="Calibri" w:eastAsia="Times New Roman" w:hAnsi="Calibri" w:cs="Times New Roman"/>
-                <w:color w:val="000000"/>
-              </w:rPr>
-            </w:pPr>
-            <w:r>
-              <w:rPr>
-                <w:rFonts w:ascii="Calibri" w:eastAsia="Times New Roman" w:hAnsi="Calibri" w:cs="Times New Roman"/>
-                <w:color w:val="000000"/>
-              </w:rPr>
-              <w:t>74.842942</w:t>
-            </w:r>
-          </w:p>
-        </w:tc>
-      </w:tr>
-    </w:tbl>
+    <w:p>
+      <w:pPr>
+        <w:jc w:val="both"/>
+      </w:pPr>
+      <w:r>
+        <w:rPr>
+          <w:b/>
+          <w:noProof/>
+        </w:rPr>
+        <mc:AlternateContent>
+          <mc:Choice Requires="wpg">
+            <w:drawing>
+              <wp:anchor distT="0" distB="0" distL="114300" distR="114300" simplePos="0" relativeHeight="251659263" behindDoc="0" locked="0" layoutInCell="1" allowOverlap="1" wp14:anchorId="432428F2" wp14:editId="442A2A55">
+                <wp:simplePos x="0" y="0"/>
+                <wp:positionH relativeFrom="column">
+                  <wp:posOffset>685800</wp:posOffset>
+                </wp:positionH>
+                <wp:positionV relativeFrom="paragraph">
+                  <wp:posOffset>31115</wp:posOffset>
+                </wp:positionV>
+                <wp:extent cx="5553075" cy="1428750"/>
+                <wp:effectExtent l="0" t="0" r="9525" b="0"/>
+                <wp:wrapSquare wrapText="bothSides"/>
+                <wp:docPr id="6" name="Group 6"/>
+                <wp:cNvGraphicFramePr/>
+                <a:graphic xmlns:a="http://schemas.openxmlformats.org/drawingml/2006/main">
+                  <a:graphicData uri="http://schemas.microsoft.com/office/word/2010/wordprocessingGroup">
+                    <wpg:wgp>
+                      <wpg:cNvGrpSpPr/>
+                      <wpg:grpSpPr>
+                        <a:xfrm>
+                          <a:off x="0" y="0"/>
+                          <a:ext cx="5553075" cy="1428750"/>
+                          <a:chOff x="0" y="0"/>
+                          <a:chExt cx="5553075" cy="1428750"/>
+                        </a:xfrm>
+                      </wpg:grpSpPr>
+                      <pic:pic xmlns:pic="http://schemas.openxmlformats.org/drawingml/2006/picture">
+                        <pic:nvPicPr>
+                          <pic:cNvPr id="2" name="Picture 2"/>
+                          <pic:cNvPicPr>
+                            <a:picLocks noChangeAspect="1"/>
+                          </pic:cNvPicPr>
+                        </pic:nvPicPr>
+                        <pic:blipFill>
+                          <a:blip r:embed="rId11">
+                            <a:extLst>
+                              <a:ext uri="{28A0092B-C50C-407E-A947-70E740481C1C}">
+                                <a14:useLocalDpi xmlns:a14="http://schemas.microsoft.com/office/drawing/2010/main" val="0"/>
+                              </a:ext>
+                            </a:extLst>
+                          </a:blip>
+                          <a:srcRect/>
+                          <a:stretch>
+                            <a:fillRect/>
+                          </a:stretch>
+                        </pic:blipFill>
+                        <pic:spPr bwMode="auto">
+                          <a:xfrm>
+                            <a:off x="0" y="0"/>
+                            <a:ext cx="5553075" cy="1104900"/>
+                          </a:xfrm>
+                          <a:prstGeom prst="rect">
+                            <a:avLst/>
+                          </a:prstGeom>
+                          <a:noFill/>
+                          <a:ln>
+                            <a:noFill/>
+                          </a:ln>
+                        </pic:spPr>
+                      </pic:pic>
+                      <wps:wsp>
+                        <wps:cNvPr id="3" name="Text Box 3"/>
+                        <wps:cNvSpPr txBox="1"/>
+                        <wps:spPr>
+                          <a:xfrm>
+                            <a:off x="0" y="1162050"/>
+                            <a:ext cx="5553075" cy="266700"/>
+                          </a:xfrm>
+                          <a:prstGeom prst="rect">
+                            <a:avLst/>
+                          </a:prstGeom>
+                          <a:solidFill>
+                            <a:prstClr val="white"/>
+                          </a:solidFill>
+                          <a:ln>
+                            <a:noFill/>
+                          </a:ln>
+                          <a:effectLst/>
+                        </wps:spPr>
+                        <wps:txbx>
+                          <w:txbxContent>
+                            <w:p>
+                              <w:pPr>
+                                <w:pStyle w:val="Caption"/>
+                              </w:pPr>
+                              <w:r>
+                                <w:t xml:space="preserve">Figure </w:t>
+                              </w:r>
+                              <w:r>
+                                <w:fldChar w:fldCharType="begin"/>
+                              </w:r>
+                              <w:r>
+                                <w:instrText xml:space="preserve"> SEQ Figure \* ARABIC </w:instrText>
+                              </w:r>
+                              <w:r>
+                                <w:fldChar w:fldCharType="separate"/>
+                              </w:r>
+                              <w:r>
+                                <w:rPr>
+                                  <w:noProof/>
+                                </w:rPr>
+                                <w:t>2</w:t>
+                              </w:r>
+                              <w:r>
+                                <w:fldChar w:fldCharType="end"/>
+                              </w:r>
+                            </w:p>
+                          </w:txbxContent>
+                        </wps:txbx>
+                        <wps:bodyPr rot="0" spcFirstLastPara="0" vertOverflow="overflow" horzOverflow="overflow" vert="horz" wrap="square" lIns="0" tIns="0" rIns="0" bIns="0" numCol="1" spcCol="0" rtlCol="0" fromWordArt="0" anchor="t" anchorCtr="0" forceAA="0" compatLnSpc="1">
+                          <a:prstTxWarp prst="textNoShape">
+                            <a:avLst/>
+                          </a:prstTxWarp>
+                          <a:spAutoFit/>
+                        </wps:bodyPr>
+                      </wps:wsp>
+                    </wpg:wgp>
+                  </a:graphicData>
+                </a:graphic>
+                <wp14:sizeRelV relativeFrom="margin">
+                  <wp14:pctHeight>0</wp14:pctHeight>
+                </wp14:sizeRelV>
+              </wp:anchor>
+            </w:drawing>
+          </mc:Choice>
+          <mc:Fallback>
+            <w:pict>
+              <v:group id="Group 6" o:spid="_x0000_s1029" style="position:absolute;left:0;text-align:left;margin-left:54pt;margin-top:2.45pt;width:437.25pt;height:112.5pt;z-index:251659263;mso-height-relative:margin" coordsize="55530,14287" o:gfxdata="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">
+                <v:shape id="Picture 2" o:spid="_x0000_s1030" type="#_x0000_t75" style="position:absolute;width:55530;height:11049;visibility:visible;mso-wrap-style:square" o:gfxdata="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">
+                  <v:imagedata r:id="rId12" o:title=""/>
+                  <v:path arrowok="t"/>
+                </v:shape>
+                <v:shape id="Text Box 3" o:spid="_x0000_s1031" type="#_x0000_t202" style="position:absolute;top:11620;width:55530;height:2667;visibility:visible;mso-wrap-style:square;v-text-anchor:top" o:gfxdata="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" stroked="f">
+                  <v:textbox style="mso-fit-shape-to-text:t" inset="0,0,0,0">
+                    <w:txbxContent>
+                      <w:p>
+                        <w:pPr>
+                          <w:pStyle w:val="Caption"/>
+                        </w:pPr>
+                        <w:r>
+                          <w:t xml:space="preserve">Figure </w:t>
+                        </w:r>
+                        <w:r>
+                          <w:fldChar w:fldCharType="begin"/>
+                        </w:r>
+                        <w:r>
+                          <w:instrText xml:space="preserve"> SEQ Figure \* ARABIC </w:instrText>
+                        </w:r>
+                        <w:r>
+                          <w:fldChar w:fldCharType="separate"/>
+                        </w:r>
+                        <w:r>
+                          <w:rPr>
+                            <w:noProof/>
+                          </w:rPr>
+                          <w:t>2</w:t>
+                        </w:r>
+                        <w:r>
+                          <w:fldChar w:fldCharType="end"/>
+                        </w:r>
+                      </w:p>
+                    </w:txbxContent>
+                  </v:textbox>
+                </v:shape>
+                <w10:wrap type="square"/>
+              </v:group>
+            </w:pict>
+          </mc:Fallback>
+        </mc:AlternateContent>
+      </w:r>
+    </w:p>
     <w:p>
       <w:pPr>
         <w:ind w:left="1080"/>
@@ -1658,6 +1172,7 @@
         <w:rPr>
           <w:b/>
         </w:rPr>
+        <w:lastRenderedPageBreak/>
         <w:t>Time</w:t>
       </w:r>
     </w:p>
@@ -1679,7 +1194,12 @@
         <w:t xml:space="preserve">1 </w:t>
       </w:r>
       <w:r>
-        <w:t>above shows, the heap sort procedure runs quickly, and increases very slightly as the number of comparisons increases with the magnitude of the number of nodes in the heap.</w:t>
+        <w:t>above shows, the heap sort proced</w:t>
+      </w:r>
+      <w:bookmarkStart w:id="0" w:name="_GoBack"/>
+      <w:bookmarkEnd w:id="0"/>
+      <w:r>
+        <w:t>ure runs quickly, and increases very slightly as the number of comparisons increases with the magnitude of the number of nodes in the heap.</w:t>
       </w:r>
       <w:r>
         <w:t xml:space="preserve"> As the number of nodes increases from 100 to 100,000, the time spent building and sorting the heap only increases by a few hundredths of a second.</w:t>
@@ -1690,11 +1210,19 @@
       <w:r>
         <w:t xml:space="preserve">a heap can be built and sorted. The build heap procedure runs in </w:t>
       </w:r>
+      <w:proofErr w:type="gramStart"/>
       <w:r>
         <w:rPr>
           <w:i/>
         </w:rPr>
-        <w:t>O(n)</w:t>
+        <w:t>O(</w:t>
+      </w:r>
+      <w:proofErr w:type="gramEnd"/>
+      <w:r>
+        <w:rPr>
+          <w:i/>
+        </w:rPr>
+        <w:t>n)</w:t>
       </w:r>
       <w:r>
         <w:t xml:space="preserve"> time and the actual sort runs in </w:t>
@@ -1708,11 +1236,19 @@
       <w:r>
         <w:t xml:space="preserve"> time. This means that in the worst case, sift-down heap sort will run in </w:t>
       </w:r>
+      <w:proofErr w:type="gramStart"/>
       <w:r>
         <w:rPr>
           <w:i/>
         </w:rPr>
-        <w:t>O(n lg n)</w:t>
+        <w:t>O(</w:t>
+      </w:r>
+      <w:proofErr w:type="gramEnd"/>
+      <w:r>
+        <w:rPr>
+          <w:i/>
+        </w:rPr>
+        <w:t>n lg n)</w:t>
       </w:r>
       <w:r>
         <w:t xml:space="preserve"> time.</w:t>
@@ -1752,9 +1288,15 @@
         <w:pStyle w:val="ListParagraph"/>
         <w:ind w:left="1080"/>
       </w:pPr>
-      <w:r>
-        <w:t xml:space="preserve">Muhamma, Rashid. </w:t>
-      </w:r>
+      <w:proofErr w:type="spellStart"/>
+      <w:r>
+        <w:t>Muhamma</w:t>
+      </w:r>
+      <w:proofErr w:type="spellEnd"/>
+      <w:r>
+        <w:t xml:space="preserve">, Rashid. </w:t>
+      </w:r>
+      <w:proofErr w:type="gramStart"/>
       <w:r>
         <w:t>Heap</w:t>
       </w:r>
@@ -1762,11 +1304,16 @@
         <w:t xml:space="preserve"> </w:t>
       </w:r>
       <w:r>
-        <w:t xml:space="preserve">Sort. </w:t>
+        <w:t>Sort.</w:t>
+      </w:r>
+      <w:proofErr w:type="gramEnd"/>
+      <w:r>
+        <w:t xml:space="preserve"> </w:t>
       </w:r>
       <w:r>
         <w:tab/>
       </w:r>
+      <w:proofErr w:type="gramStart"/>
       <w:r>
         <w:t>http://www.personal.kent.edu/~rmuhamma/Algorithms/MyAlgorithms/Sorting/heapSo</w:t>
       </w:r>
@@ -1779,8 +1326,7 @@
       <w:r>
         <w:t>.</w:t>
       </w:r>
-      <w:bookmarkStart w:id="0" w:name="_GoBack"/>
-      <w:bookmarkEnd w:id="0"/>
+      <w:proofErr w:type="gramEnd"/>
     </w:p>
     <w:p>
       <w:pPr>
@@ -1790,7 +1336,7 @@
       </w:pPr>
     </w:p>
     <w:sectPr>
-      <w:footerReference w:type="default" r:id="rId11"/>
+      <w:footerReference w:type="default" r:id="rId13"/>
       <w:pgSz w:w="12240" w:h="15840"/>
       <w:pgMar w:top="1440" w:right="1440" w:bottom="1440" w:left="1440" w:header="720" w:footer="720" w:gutter="0"/>
       <w:cols w:space="720"/>
@@ -1801,7 +1347,7 @@
 </file>
 
 <file path=word/endnotes.xml><?xml version="1.0" encoding="utf-8"?>
-<w:endnotes xmlns:wpc="http://schemas.microsoft.com/office/word/2010/wordprocessingCanvas" xmlns:mo="http://schemas.microsoft.com/office/mac/office/2008/main" xmlns:mc="http://schemas.openxmlformats.org/markup-compatibility/2006" xmlns:mv="urn:schemas-microsoft-com:mac:vml" xmlns:o="urn:schemas-microsoft-com:office:office" xmlns:r="http://schemas.openxmlformats.org/officeDocument/2006/relationships" xmlns:m="http://schemas.openxmlformats.org/officeDocument/2006/math" xmlns:v="urn:schemas-microsoft-com:vml" xmlns:wp14="http://schemas.microsoft.com/office/word/2010/wordprocessingDrawing" xmlns:wp="http://schemas.openxmlformats.org/drawingml/2006/wordprocessingDrawing" xmlns:w10="urn:schemas-microsoft-com:office:word" xmlns:w="http://schemas.openxmlformats.org/wordprocessingml/2006/main" xmlns:w14="http://schemas.microsoft.com/office/word/2010/wordml" xmlns:wpg="http://schemas.microsoft.com/office/word/2010/wordprocessingGroup" xmlns:wpi="http://schemas.microsoft.com/office/word/2010/wordprocessingInk" xmlns:wne="http://schemas.microsoft.com/office/word/2006/wordml" xmlns:wps="http://schemas.microsoft.com/office/word/2010/wordprocessingShape" mc:Ignorable="w14 wp14">
+<w:endnotes xmlns:wpc="http://schemas.microsoft.com/office/word/2010/wordprocessingCanvas" xmlns:mc="http://schemas.openxmlformats.org/markup-compatibility/2006" xmlns:o="urn:schemas-microsoft-com:office:office" xmlns:r="http://schemas.openxmlformats.org/officeDocument/2006/relationships" xmlns:m="http://schemas.openxmlformats.org/officeDocument/2006/math" xmlns:v="urn:schemas-microsoft-com:vml" xmlns:wp14="http://schemas.microsoft.com/office/word/2010/wordprocessingDrawing" xmlns:wp="http://schemas.openxmlformats.org/drawingml/2006/wordprocessingDrawing" xmlns:w10="urn:schemas-microsoft-com:office:word" xmlns:w="http://schemas.openxmlformats.org/wordprocessingml/2006/main" xmlns:w14="http://schemas.microsoft.com/office/word/2010/wordml" xmlns:wpg="http://schemas.microsoft.com/office/word/2010/wordprocessingGroup" xmlns:wpi="http://schemas.microsoft.com/office/word/2010/wordprocessingInk" xmlns:wne="http://schemas.microsoft.com/office/word/2006/wordml" xmlns:wps="http://schemas.microsoft.com/office/word/2010/wordprocessingShape" mc:Ignorable="w14 wp14">
   <w:endnote w:type="separator" w:id="-1">
     <w:p>
       <w:pPr>
@@ -1826,10 +1372,10 @@
 </file>
 
 <file path=word/footer1.xml><?xml version="1.0" encoding="utf-8"?>
-<w:ftr xmlns:wpc="http://schemas.microsoft.com/office/word/2010/wordprocessingCanvas" xmlns:mo="http://schemas.microsoft.com/office/mac/office/2008/main" xmlns:mc="http://schemas.openxmlformats.org/markup-compatibility/2006" xmlns:mv="urn:schemas-microsoft-com:mac:vml" xmlns:o="urn:schemas-microsoft-com:office:office" xmlns:r="http://schemas.openxmlformats.org/officeDocument/2006/relationships" xmlns:m="http://schemas.openxmlformats.org/officeDocument/2006/math" xmlns:v="urn:schemas-microsoft-com:vml" xmlns:wp14="http://schemas.microsoft.com/office/word/2010/wordprocessingDrawing" xmlns:wp="http://schemas.openxmlformats.org/drawingml/2006/wordprocessingDrawing" xmlns:w10="urn:schemas-microsoft-com:office:word" xmlns:w="http://schemas.openxmlformats.org/wordprocessingml/2006/main" xmlns:w14="http://schemas.microsoft.com/office/word/2010/wordml" xmlns:wpg="http://schemas.microsoft.com/office/word/2010/wordprocessingGroup" xmlns:wpi="http://schemas.microsoft.com/office/word/2010/wordprocessingInk" xmlns:wne="http://schemas.microsoft.com/office/word/2006/wordml" xmlns:wps="http://schemas.microsoft.com/office/word/2010/wordprocessingShape" mc:Ignorable="w14 wp14">
+<w:ftr xmlns:wpc="http://schemas.microsoft.com/office/word/2010/wordprocessingCanvas" xmlns:mc="http://schemas.openxmlformats.org/markup-compatibility/2006" xmlns:o="urn:schemas-microsoft-com:office:office" xmlns:r="http://schemas.openxmlformats.org/officeDocument/2006/relationships" xmlns:m="http://schemas.openxmlformats.org/officeDocument/2006/math" xmlns:v="urn:schemas-microsoft-com:vml" xmlns:wp14="http://schemas.microsoft.com/office/word/2010/wordprocessingDrawing" xmlns:wp="http://schemas.openxmlformats.org/drawingml/2006/wordprocessingDrawing" xmlns:w10="urn:schemas-microsoft-com:office:word" xmlns:w="http://schemas.openxmlformats.org/wordprocessingml/2006/main" xmlns:w14="http://schemas.microsoft.com/office/word/2010/wordml" xmlns:wpg="http://schemas.microsoft.com/office/word/2010/wordprocessingGroup" xmlns:wpi="http://schemas.microsoft.com/office/word/2010/wordprocessingInk" xmlns:wne="http://schemas.microsoft.com/office/word/2006/wordml" xmlns:wps="http://schemas.microsoft.com/office/word/2010/wordprocessingShape" mc:Ignorable="w14 wp14">
   <w:sdt>
     <w:sdtPr>
-      <w:id w:val="-1714410636"/>
+      <w:id w:val="208769252"/>
       <w:docPartObj>
         <w:docPartGallery w:val="Page Numbers (Bottom of Page)"/>
         <w:docPartUnique/>
@@ -1844,7 +1390,6 @@
       <w:p>
         <w:pPr>
           <w:pStyle w:val="Footer"/>
-          <w:jc w:val="center"/>
         </w:pPr>
         <w:r>
           <w:fldChar w:fldCharType="begin"/>
@@ -1859,7 +1404,7 @@
           <w:rPr>
             <w:noProof/>
           </w:rPr>
-          <w:t>5</w:t>
+          <w:t>3</w:t>
         </w:r>
         <w:r>
           <w:rPr>
@@ -1879,7 +1424,7 @@
 </file>
 
 <file path=word/footnotes.xml><?xml version="1.0" encoding="utf-8"?>
-<w:footnotes xmlns:wpc="http://schemas.microsoft.com/office/word/2010/wordprocessingCanvas" xmlns:mo="http://schemas.microsoft.com/office/mac/office/2008/main" xmlns:mc="http://schemas.openxmlformats.org/markup-compatibility/2006" xmlns:mv="urn:schemas-microsoft-com:mac:vml" xmlns:o="urn:schemas-microsoft-com:office:office" xmlns:r="http://schemas.openxmlformats.org/officeDocument/2006/relationships" xmlns:m="http://schemas.openxmlformats.org/officeDocument/2006/math" xmlns:v="urn:schemas-microsoft-com:vml" xmlns:wp14="http://schemas.microsoft.com/office/word/2010/wordprocessingDrawing" xmlns:wp="http://schemas.openxmlformats.org/drawingml/2006/wordprocessingDrawing" xmlns:w10="urn:schemas-microsoft-com:office:word" xmlns:w="http://schemas.openxmlformats.org/wordprocessingml/2006/main" xmlns:w14="http://schemas.microsoft.com/office/word/2010/wordml" xmlns:wpg="http://schemas.microsoft.com/office/word/2010/wordprocessingGroup" xmlns:wpi="http://schemas.microsoft.com/office/word/2010/wordprocessingInk" xmlns:wne="http://schemas.microsoft.com/office/word/2006/wordml" xmlns:wps="http://schemas.microsoft.com/office/word/2010/wordprocessingShape" mc:Ignorable="w14 wp14">
+<w:footnotes xmlns:wpc="http://schemas.microsoft.com/office/word/2010/wordprocessingCanvas" xmlns:mc="http://schemas.openxmlformats.org/markup-compatibility/2006" xmlns:o="urn:schemas-microsoft-com:office:office" xmlns:r="http://schemas.openxmlformats.org/officeDocument/2006/relationships" xmlns:m="http://schemas.openxmlformats.org/officeDocument/2006/math" xmlns:v="urn:schemas-microsoft-com:vml" xmlns:wp14="http://schemas.microsoft.com/office/word/2010/wordprocessingDrawing" xmlns:wp="http://schemas.openxmlformats.org/drawingml/2006/wordprocessingDrawing" xmlns:w10="urn:schemas-microsoft-com:office:word" xmlns:w="http://schemas.openxmlformats.org/wordprocessingml/2006/main" xmlns:w14="http://schemas.microsoft.com/office/word/2010/wordml" xmlns:wpg="http://schemas.microsoft.com/office/word/2010/wordprocessingGroup" xmlns:wpi="http://schemas.microsoft.com/office/word/2010/wordprocessingInk" xmlns:wne="http://schemas.microsoft.com/office/word/2006/wordml" xmlns:wps="http://schemas.microsoft.com/office/word/2010/wordprocessingShape" mc:Ignorable="w14 wp14">
   <w:footnote w:type="separator" w:id="-1">
     <w:p>
       <w:pPr>
@@ -1904,7 +1449,7 @@
 </file>
 
 <file path=word/numbering.xml><?xml version="1.0" encoding="utf-8"?>
-<w:numbering xmlns:wpc="http://schemas.microsoft.com/office/word/2010/wordprocessingCanvas" xmlns:mo="http://schemas.microsoft.com/office/mac/office/2008/main" xmlns:mc="http://schemas.openxmlformats.org/markup-compatibility/2006" xmlns:mv="urn:schemas-microsoft-com:mac:vml" xmlns:o="urn:schemas-microsoft-com:office:office" xmlns:r="http://schemas.openxmlformats.org/officeDocument/2006/relationships" xmlns:m="http://schemas.openxmlformats.org/officeDocument/2006/math" xmlns:v="urn:schemas-microsoft-com:vml" xmlns:wp14="http://schemas.microsoft.com/office/word/2010/wordprocessingDrawing" xmlns:wp="http://schemas.openxmlformats.org/drawingml/2006/wordprocessingDrawing" xmlns:w10="urn:schemas-microsoft-com:office:word" xmlns:w="http://schemas.openxmlformats.org/wordprocessingml/2006/main" xmlns:w14="http://schemas.microsoft.com/office/word/2010/wordml" xmlns:wpg="http://schemas.microsoft.com/office/word/2010/wordprocessingGroup" xmlns:wpi="http://schemas.microsoft.com/office/word/2010/wordprocessingInk" xmlns:wne="http://schemas.microsoft.com/office/word/2006/wordml" xmlns:wps="http://schemas.microsoft.com/office/word/2010/wordprocessingShape" mc:Ignorable="w14 wp14">
+<w:numbering xmlns:wpc="http://schemas.microsoft.com/office/word/2010/wordprocessingCanvas" xmlns:mc="http://schemas.openxmlformats.org/markup-compatibility/2006" xmlns:o="urn:schemas-microsoft-com:office:office" xmlns:r="http://schemas.openxmlformats.org/officeDocument/2006/relationships" xmlns:m="http://schemas.openxmlformats.org/officeDocument/2006/math" xmlns:v="urn:schemas-microsoft-com:vml" xmlns:wp14="http://schemas.microsoft.com/office/word/2010/wordprocessingDrawing" xmlns:wp="http://schemas.openxmlformats.org/drawingml/2006/wordprocessingDrawing" xmlns:w10="urn:schemas-microsoft-com:office:word" xmlns:w="http://schemas.openxmlformats.org/wordprocessingml/2006/main" xmlns:w14="http://schemas.microsoft.com/office/word/2010/wordml" xmlns:wpg="http://schemas.microsoft.com/office/word/2010/wordprocessingGroup" xmlns:wpi="http://schemas.microsoft.com/office/word/2010/wordprocessingInk" xmlns:wne="http://schemas.microsoft.com/office/word/2006/wordml" xmlns:wps="http://schemas.microsoft.com/office/word/2010/wordprocessingShape" mc:Ignorable="w14 wp14">
   <w:abstractNum w:abstractNumId="0">
     <w:nsid w:val="053C1015"/>
     <w:multiLevelType w:val="hybridMultilevel"/>
@@ -2109,7 +1654,7 @@
       </w:pPr>
     </w:pPrDefault>
   </w:docDefaults>
-  <w:latentStyles w:defLockedState="0" w:defUIPriority="99" w:defSemiHidden="1" w:defUnhideWhenUsed="1" w:defQFormat="0" w:count="276">
+  <w:latentStyles w:defLockedState="0" w:defUIPriority="99" w:defSemiHidden="1" w:defUnhideWhenUsed="1" w:defQFormat="0" w:count="267">
     <w:lsdException w:name="Normal" w:semiHidden="0" w:uiPriority="0" w:unhideWhenUsed="0" w:qFormat="1"/>
     <w:lsdException w:name="heading 1" w:semiHidden="0" w:uiPriority="9" w:unhideWhenUsed="0" w:qFormat="1"/>
     <w:lsdException w:name="heading 2" w:uiPriority="9" w:qFormat="1"/>
@@ -2446,7 +1991,7 @@
 </file>
 
 <file path=word/stylesWithEffects.xml><?xml version="1.0" encoding="utf-8"?>
-<w:styles xmlns:wpc="http://schemas.microsoft.com/office/word/2010/wordprocessingCanvas" xmlns:mo="http://schemas.microsoft.com/office/mac/office/2008/main" xmlns:mc="http://schemas.openxmlformats.org/markup-compatibility/2006" xmlns:mv="urn:schemas-microsoft-com:mac:vml" xmlns:o="urn:schemas-microsoft-com:office:office" xmlns:r="http://schemas.openxmlformats.org/officeDocument/2006/relationships" xmlns:m="http://schemas.openxmlformats.org/officeDocument/2006/math" xmlns:v="urn:schemas-microsoft-com:vml" xmlns:wp14="http://schemas.microsoft.com/office/word/2010/wordprocessingDrawing" xmlns:wp="http://schemas.openxmlformats.org/drawingml/2006/wordprocessingDrawing" xmlns:w10="urn:schemas-microsoft-com:office:word" xmlns:w="http://schemas.openxmlformats.org/wordprocessingml/2006/main" xmlns:w14="http://schemas.microsoft.com/office/word/2010/wordml" xmlns:wpg="http://schemas.microsoft.com/office/word/2010/wordprocessingGroup" xmlns:wpi="http://schemas.microsoft.com/office/word/2010/wordprocessingInk" xmlns:wne="http://schemas.microsoft.com/office/word/2006/wordml" xmlns:wps="http://schemas.microsoft.com/office/word/2010/wordprocessingShape" mc:Ignorable="w14 wp14">
+<w:styles xmlns:wpc="http://schemas.microsoft.com/office/word/2010/wordprocessingCanvas" xmlns:mc="http://schemas.openxmlformats.org/markup-compatibility/2006" xmlns:o="urn:schemas-microsoft-com:office:office" xmlns:r="http://schemas.openxmlformats.org/officeDocument/2006/relationships" xmlns:m="http://schemas.openxmlformats.org/officeDocument/2006/math" xmlns:v="urn:schemas-microsoft-com:vml" xmlns:wp14="http://schemas.microsoft.com/office/word/2010/wordprocessingDrawing" xmlns:wp="http://schemas.openxmlformats.org/drawingml/2006/wordprocessingDrawing" xmlns:w10="urn:schemas-microsoft-com:office:word" xmlns:w="http://schemas.openxmlformats.org/wordprocessingml/2006/main" xmlns:w14="http://schemas.microsoft.com/office/word/2010/wordml" xmlns:wpg="http://schemas.microsoft.com/office/word/2010/wordprocessingGroup" xmlns:wpi="http://schemas.microsoft.com/office/word/2010/wordprocessingInk" xmlns:wne="http://schemas.microsoft.com/office/word/2006/wordml" xmlns:wps="http://schemas.microsoft.com/office/word/2010/wordprocessingShape" mc:Ignorable="w14 wp14">
   <w:docDefaults>
     <w:rPrDefault>
       <w:rPr>
@@ -2462,7 +2007,7 @@
       </w:pPr>
     </w:pPrDefault>
   </w:docDefaults>
-  <w:latentStyles w:defLockedState="0" w:defUIPriority="99" w:defSemiHidden="1" w:defUnhideWhenUsed="1" w:defQFormat="0" w:count="276">
+  <w:latentStyles w:defLockedState="0" w:defUIPriority="99" w:defSemiHidden="1" w:defUnhideWhenUsed="1" w:defQFormat="0" w:count="267">
     <w:lsdException w:name="Normal" w:semiHidden="0" w:uiPriority="0" w:unhideWhenUsed="0" w:qFormat="1"/>
     <w:lsdException w:name="heading 1" w:semiHidden="0" w:uiPriority="9" w:unhideWhenUsed="0" w:qFormat="1"/>
     <w:lsdException w:name="heading 2" w:uiPriority="9" w:qFormat="1"/>
@@ -3088,7 +2633,7 @@
 </file>
 
 <file path=customXml/itemProps1.xml><?xml version="1.0" encoding="utf-8"?>
-<ds:datastoreItem xmlns:ds="http://schemas.openxmlformats.org/officeDocument/2006/customXml" ds:itemID="{E6738CE3-6388-4F44-8C51-DB842303A7FE}">
+<ds:datastoreItem xmlns:ds="http://schemas.openxmlformats.org/officeDocument/2006/customXml" ds:itemID="{20B772BE-CA43-4257-B756-C19232392C3A}">
   <ds:schemaRefs>
     <ds:schemaRef ds:uri="http://schemas.openxmlformats.org/officeDocument/2006/bibliography"/>
   </ds:schemaRefs>

</xml_diff>